<commit_message>
dodany link do repo
</commit_message>
<xml_diff>
--- a/lab_1/zainstalowanie_pakiety_JD.docx
+++ b/lab_1/zainstalowanie_pakiety_JD.docx
@@ -4,10 +4,24 @@
   <w:body>
     <w:p>
       <w:r>
+        <w:t>REPOZYTORIUM:</w:t>
+      </w:r>
+    </w:p>
+    <w:p>
+      <w:r>
+        <w:t>https://github.com/jakubdebski/jakubdebski_repo.git</w:t>
+      </w:r>
+    </w:p>
+    <w:p/>
+    <w:p>
+      <w:r>
+        <w:rPr>
+          <w:noProof/>
+        </w:rPr>
         <w:drawing>
-          <wp:inline distT="0" distB="0" distL="0" distR="0" wp14:anchorId="78992DAD" wp14:editId="277A3F3C">
-            <wp:extent cx="4275455" cy="8892540"/>
-            <wp:effectExtent l="0" t="0" r="0" b="3810"/>
+          <wp:inline distT="0" distB="0" distL="0" distR="0" wp14:anchorId="78992DAD" wp14:editId="31F85CA5">
+            <wp:extent cx="3664850" cy="7622540"/>
+            <wp:effectExtent l="0" t="0" r="0" b="0"/>
             <wp:docPr id="1" name="Obraz 1" descr="Obraz zawierający tekst&#10;&#10;Opis wygenerowany automatycznie"/>
             <wp:cNvGraphicFramePr>
               <a:graphicFrameLocks xmlns:a="http://schemas.openxmlformats.org/drawingml/2006/main" noChangeAspect="1"/>
@@ -28,7 +42,7 @@
                   <pic:spPr>
                     <a:xfrm>
                       <a:off x="0" y="0"/>
-                      <a:ext cx="4275455" cy="8892540"/>
+                      <a:ext cx="3670580" cy="7634459"/>
                     </a:xfrm>
                     <a:prstGeom prst="rect">
                       <a:avLst/>
@@ -43,6 +57,9 @@
     </w:p>
     <w:p>
       <w:r>
+        <w:rPr>
+          <w:noProof/>
+        </w:rPr>
         <w:lastRenderedPageBreak/>
         <w:drawing>
           <wp:inline distT="0" distB="0" distL="0" distR="0" wp14:anchorId="72CCE724" wp14:editId="39CC560D">
@@ -83,6 +100,9 @@
     </w:p>
     <w:p>
       <w:r>
+        <w:rPr>
+          <w:noProof/>
+        </w:rPr>
         <w:lastRenderedPageBreak/>
         <w:drawing>
           <wp:inline distT="0" distB="0" distL="0" distR="0" wp14:anchorId="2074DAAC" wp14:editId="3DF5AD29">
@@ -123,6 +143,9 @@
     </w:p>
     <w:p>
       <w:r>
+        <w:rPr>
+          <w:noProof/>
+        </w:rPr>
         <w:lastRenderedPageBreak/>
         <w:drawing>
           <wp:inline distT="0" distB="0" distL="0" distR="0" wp14:anchorId="37E75338" wp14:editId="4070693B">
@@ -163,6 +186,9 @@
     </w:p>
     <w:p>
       <w:r>
+        <w:rPr>
+          <w:noProof/>
+        </w:rPr>
         <w:lastRenderedPageBreak/>
         <w:drawing>
           <wp:inline distT="0" distB="0" distL="0" distR="0" wp14:anchorId="6BFD63A4" wp14:editId="72E47520">

</xml_diff>